<commit_message>
Actualização dos elementos de grupo e data do documento
</commit_message>
<xml_diff>
--- a/Serie1/respostas/Respostas_LI51N_G06_SI1415_SI.docx
+++ b/Serie1/respostas/Respostas_LI51N_G06_SI1415_SI.docx
@@ -543,7 +543,27 @@
                 <w:kern w:val="18"/>
                 <w:lang w:eastAsia="pt-BR" w:bidi="pt-BR"/>
               </w:rPr>
-              <w:t>Elaborado por:</w:t>
+              <w:t xml:space="preserve">Elaborado </w:t>
+            </w:r>
+            <w:proofErr w:type="gramStart"/>
+            <w:r>
+              <w:rPr>
+                <w:rFonts w:asciiTheme="majorHAnsi" w:hAnsiTheme="majorHAnsi" w:cstheme="majorHAnsi"/>
+                <w:spacing w:val="75"/>
+                <w:kern w:val="18"/>
+                <w:lang w:eastAsia="pt-BR" w:bidi="pt-BR"/>
+              </w:rPr>
+              <w:t>por</w:t>
+            </w:r>
+            <w:proofErr w:type="gramEnd"/>
+            <w:r>
+              <w:rPr>
+                <w:rFonts w:asciiTheme="majorHAnsi" w:hAnsiTheme="majorHAnsi" w:cstheme="majorHAnsi"/>
+                <w:spacing w:val="75"/>
+                <w:kern w:val="18"/>
+                <w:lang w:eastAsia="pt-BR" w:bidi="pt-BR"/>
+              </w:rPr>
+              <w:t>:</w:t>
             </w:r>
           </w:p>
         </w:tc>
@@ -728,6 +748,50 @@
               <w:t xml:space="preserve"> Marinho</w:t>
             </w:r>
           </w:p>
+          <w:p>
+            <w:pPr>
+              <w:keepLines/>
+              <w:spacing w:after="40" w:line="240" w:lineRule="atLeast"/>
+              <w:jc w:val="right"/>
+              <w:rPr>
+                <w:rFonts w:asciiTheme="majorHAnsi" w:hAnsiTheme="majorHAnsi" w:cstheme="majorHAnsi"/>
+                <w:spacing w:val="75"/>
+                <w:kern w:val="18"/>
+                <w:lang w:eastAsia="pt-BR" w:bidi="pt-BR"/>
+              </w:rPr>
+            </w:pPr>
+            <w:proofErr w:type="spellStart"/>
+            <w:r>
+              <w:rPr>
+                <w:rFonts w:asciiTheme="majorHAnsi" w:hAnsiTheme="majorHAnsi" w:cstheme="majorHAnsi"/>
+                <w:spacing w:val="75"/>
+                <w:kern w:val="18"/>
+                <w:lang w:eastAsia="pt-BR" w:bidi="pt-BR"/>
+              </w:rPr>
+              <w:t>Cátia</w:t>
+            </w:r>
+            <w:proofErr w:type="spellEnd"/>
+            <w:r>
+              <w:rPr>
+                <w:rFonts w:asciiTheme="majorHAnsi" w:hAnsiTheme="majorHAnsi" w:cstheme="majorHAnsi"/>
+                <w:spacing w:val="75"/>
+                <w:kern w:val="18"/>
+                <w:lang w:eastAsia="pt-BR" w:bidi="pt-BR"/>
+              </w:rPr>
+              <w:t xml:space="preserve"> </w:t>
+            </w:r>
+            <w:proofErr w:type="spellStart"/>
+            <w:r>
+              <w:rPr>
+                <w:rFonts w:asciiTheme="majorHAnsi" w:hAnsiTheme="majorHAnsi" w:cstheme="majorHAnsi"/>
+                <w:spacing w:val="75"/>
+                <w:kern w:val="18"/>
+                <w:lang w:eastAsia="pt-BR" w:bidi="pt-BR"/>
+              </w:rPr>
+              <w:t>Ormonde</w:t>
+            </w:r>
+            <w:proofErr w:type="spellEnd"/>
+          </w:p>
         </w:tc>
         <w:tc>
           <w:tcPr>
@@ -760,6 +824,35 @@
                 <w:rFonts w:asciiTheme="majorHAnsi" w:hAnsiTheme="majorHAnsi" w:cstheme="majorHAnsi"/>
                 <w:spacing w:val="75"/>
                 <w:kern w:val="18"/>
+                <w:lang w:eastAsia="pt-BR" w:bidi="pt-BR"/>
+              </w:rPr>
+            </w:pPr>
+            <w:r>
+              <w:rPr>
+                <w:rFonts w:asciiTheme="majorHAnsi" w:hAnsiTheme="majorHAnsi" w:cstheme="majorHAnsi"/>
+                <w:spacing w:val="75"/>
+                <w:kern w:val="18"/>
+                <w:lang w:eastAsia="pt-BR" w:bidi="pt-BR"/>
+              </w:rPr>
+              <w:t>G0</w:t>
+            </w:r>
+            <w:r>
+              <w:rPr>
+                <w:rFonts w:asciiTheme="majorHAnsi" w:hAnsiTheme="majorHAnsi" w:cstheme="majorHAnsi"/>
+                <w:spacing w:val="75"/>
+                <w:kern w:val="18"/>
+                <w:lang w:eastAsia="pt-BR" w:bidi="pt-BR"/>
+              </w:rPr>
+              <w:t>6</w:t>
+            </w:r>
+          </w:p>
+          <w:p>
+            <w:pPr>
+              <w:jc w:val="center"/>
+              <w:rPr>
+                <w:rFonts w:asciiTheme="majorHAnsi" w:hAnsiTheme="majorHAnsi" w:cstheme="majorHAnsi"/>
+                <w:spacing w:val="75"/>
+                <w:kern w:val="18"/>
                 <w:u w:val="single"/>
                 <w:lang w:eastAsia="pt-BR" w:bidi="pt-BR"/>
               </w:rPr>
@@ -771,7 +864,7 @@
                 <w:kern w:val="18"/>
                 <w:lang w:eastAsia="pt-BR" w:bidi="pt-BR"/>
               </w:rPr>
-              <w:t>G006</w:t>
+              <w:t>G06</w:t>
             </w:r>
           </w:p>
         </w:tc>
@@ -813,6 +906,26 @@
               <w:jc w:val="center"/>
               <w:rPr>
                 <w:rFonts w:asciiTheme="majorHAnsi" w:hAnsiTheme="majorHAnsi" w:cstheme="majorHAnsi"/>
+                <w:spacing w:val="75"/>
+                <w:kern w:val="18"/>
+                <w:lang w:eastAsia="pt-BR" w:bidi="pt-BR"/>
+              </w:rPr>
+            </w:pPr>
+            <w:r>
+              <w:rPr>
+                <w:rFonts w:asciiTheme="majorHAnsi" w:hAnsiTheme="majorHAnsi" w:cstheme="majorHAnsi"/>
+                <w:spacing w:val="75"/>
+                <w:kern w:val="18"/>
+                <w:lang w:eastAsia="pt-BR" w:bidi="pt-BR"/>
+              </w:rPr>
+              <w:t>LI51N</w:t>
+            </w:r>
+          </w:p>
+          <w:p>
+            <w:pPr>
+              <w:jc w:val="center"/>
+              <w:rPr>
+                <w:rFonts w:asciiTheme="majorHAnsi" w:hAnsiTheme="majorHAnsi" w:cstheme="majorHAnsi"/>
               </w:rPr>
             </w:pPr>
             <w:r>
@@ -841,6 +954,7 @@
                 <w:lang w:eastAsia="pt-BR" w:bidi="pt-BR"/>
               </w:rPr>
             </w:pPr>
+            <w:proofErr w:type="gramStart"/>
             <w:r>
               <w:rPr>
                 <w:rFonts w:asciiTheme="majorHAnsi" w:hAnsiTheme="majorHAnsi" w:cstheme="majorHAnsi"/>
@@ -859,6 +973,7 @@
               </w:rPr>
               <w:t>1612</w:t>
             </w:r>
+            <w:proofErr w:type="gramEnd"/>
           </w:p>
           <w:p>
             <w:pPr>
@@ -871,6 +986,7 @@
                 <w:lang w:eastAsia="pt-BR" w:bidi="pt-BR"/>
               </w:rPr>
             </w:pPr>
+            <w:proofErr w:type="gramStart"/>
             <w:r>
               <w:rPr>
                 <w:rFonts w:asciiTheme="majorHAnsi" w:hAnsiTheme="majorHAnsi" w:cstheme="majorHAnsi"/>
@@ -880,6 +996,30 @@
               </w:rPr>
               <w:t>nº36122</w:t>
             </w:r>
+            <w:proofErr w:type="gramEnd"/>
+          </w:p>
+          <w:p>
+            <w:pPr>
+              <w:keepLines/>
+              <w:spacing w:after="40" w:line="240" w:lineRule="atLeast"/>
+              <w:rPr>
+                <w:rFonts w:asciiTheme="majorHAnsi" w:hAnsiTheme="majorHAnsi" w:cstheme="majorHAnsi"/>
+                <w:spacing w:val="75"/>
+                <w:kern w:val="18"/>
+                <w:lang w:eastAsia="pt-BR" w:bidi="pt-BR"/>
+              </w:rPr>
+            </w:pPr>
+            <w:proofErr w:type="gramStart"/>
+            <w:r>
+              <w:rPr>
+                <w:rFonts w:asciiTheme="majorHAnsi" w:hAnsiTheme="majorHAnsi" w:cstheme="majorHAnsi"/>
+                <w:spacing w:val="75"/>
+                <w:kern w:val="18"/>
+                <w:lang w:eastAsia="pt-BR" w:bidi="pt-BR"/>
+              </w:rPr>
+              <w:t>nº36923</w:t>
+            </w:r>
+            <w:proofErr w:type="gramEnd"/>
           </w:p>
         </w:tc>
       </w:tr>
@@ -964,7 +1104,7 @@
           <w:kern w:val="18"/>
           <w:lang w:eastAsia="pt-BR" w:bidi="pt-BR"/>
         </w:rPr>
-        <w:t>05</w:t>
+        <w:t>21</w:t>
       </w:r>
       <w:r>
         <w:rPr>
@@ -1000,7 +1140,7 @@
           <w:kern w:val="18"/>
           <w:lang w:eastAsia="pt-BR" w:bidi="pt-BR"/>
         </w:rPr>
-        <w:t>Maio</w:t>
+        <w:t>Outubro</w:t>
       </w:r>
       <w:r>
         <w:rPr>
@@ -1027,7 +1167,7 @@
           <w:kern w:val="18"/>
           <w:lang w:eastAsia="pt-BR" w:bidi="pt-BR"/>
         </w:rPr>
-        <w:t>13</w:t>
+        <w:t>14</w:t>
       </w:r>
     </w:p>
     <w:sdt>
@@ -1355,6 +1495,7 @@
         </w:rPr>
         <w:t xml:space="preserve">= 256 (dimensão da chave), e que utiliza o modo de operação CBC com </w:t>
       </w:r>
+      <w:proofErr w:type="spellStart"/>
       <w:r>
         <w:rPr>
           <w:rFonts w:ascii="CMTI10" w:hAnsi="CMTI10"/>
@@ -1364,7 +1505,19 @@
           <w:sz w:val="18"/>
           <w:szCs w:val="18"/>
         </w:rPr>
-        <w:t xml:space="preserve">padding </w:t>
+        <w:t>padding</w:t>
+      </w:r>
+      <w:proofErr w:type="spellEnd"/>
+      <w:r>
+        <w:rPr>
+          <w:rFonts w:ascii="CMTI10" w:hAnsi="CMTI10"/>
+          <w:i/>
+          <w:iCs/>
+          <w:color w:val="000000"/>
+          <w:sz w:val="18"/>
+          <w:szCs w:val="18"/>
+        </w:rPr>
+        <w:t xml:space="preserve"> </w:t>
       </w:r>
       <w:r>
         <w:rPr>
@@ -1432,7 +1585,25 @@
           <w:sz w:val="20"/>
           <w:szCs w:val="20"/>
         </w:rPr>
-        <w:t>128 bits correspondem ao Initialization Vector (IV), 256 bits de mensagem e 128 bits de PKCS.</w:t>
+        <w:t xml:space="preserve">128 bits correspondem ao </w:t>
+      </w:r>
+      <w:proofErr w:type="spellStart"/>
+      <w:r>
+        <w:rPr>
+          <w:rFonts w:asciiTheme="minorHAnsi" w:hAnsiTheme="minorHAnsi" w:cstheme="minorHAnsi"/>
+          <w:sz w:val="20"/>
+          <w:szCs w:val="20"/>
+        </w:rPr>
+        <w:t>Initialization</w:t>
+      </w:r>
+      <w:proofErr w:type="spellEnd"/>
+      <w:r>
+        <w:rPr>
+          <w:rFonts w:asciiTheme="minorHAnsi" w:hAnsiTheme="minorHAnsi" w:cstheme="minorHAnsi"/>
+          <w:sz w:val="20"/>
+          <w:szCs w:val="20"/>
+        </w:rPr>
+        <w:t xml:space="preserve"> Vector (IV), 256 bits de mensagem e 128 bits de PKCS.</w:t>
       </w:r>
     </w:p>
     <w:p>
@@ -1464,6 +1635,7 @@
         </w:rPr>
         <w:t xml:space="preserve">A obtenção simultânea de integridade e autenticidade pode ser conseguida através da utilização de esquemas MAC e de cifra simétrica, usando uma das seguintes técnicas: </w:t>
       </w:r>
+      <w:proofErr w:type="spellStart"/>
       <w:r>
         <w:rPr>
           <w:rFonts w:ascii="CMTI10" w:hAnsi="CMTI10"/>
@@ -1473,7 +1645,19 @@
           <w:sz w:val="18"/>
           <w:szCs w:val="18"/>
         </w:rPr>
-        <w:t xml:space="preserve">Encrypt-then-Authenticate </w:t>
+        <w:t>Encrypt-then-Authenticate</w:t>
+      </w:r>
+      <w:proofErr w:type="spellEnd"/>
+      <w:r>
+        <w:rPr>
+          <w:rFonts w:ascii="CMTI10" w:hAnsi="CMTI10"/>
+          <w:i/>
+          <w:iCs/>
+          <w:color w:val="000000"/>
+          <w:sz w:val="18"/>
+          <w:szCs w:val="18"/>
+        </w:rPr>
+        <w:t xml:space="preserve"> </w:t>
       </w:r>
       <w:r>
         <w:rPr>
@@ -1495,6 +1679,7 @@
         </w:rPr>
         <w:br/>
       </w:r>
+      <w:proofErr w:type="spellStart"/>
       <w:r>
         <w:rPr>
           <w:rFonts w:ascii="CMTI10" w:hAnsi="CMTI10"/>
@@ -1506,6 +1691,7 @@
         </w:rPr>
         <w:t>Authenticate-then-Encrypt</w:t>
       </w:r>
+      <w:proofErr w:type="spellEnd"/>
       <w:r>
         <w:rPr>
           <w:rFonts w:ascii="CMR10" w:hAnsi="CMR10"/>
@@ -1516,6 +1702,7 @@
         </w:rPr>
         <w:t xml:space="preserve">. Qual destas técnicas é imune ao ataque de </w:t>
       </w:r>
+      <w:proofErr w:type="spellStart"/>
       <w:r>
         <w:rPr>
           <w:rFonts w:ascii="CMTI10" w:hAnsi="CMTI10"/>
@@ -1527,6 +1714,7 @@
         </w:rPr>
         <w:t>Vaudenay</w:t>
       </w:r>
+      <w:proofErr w:type="spellEnd"/>
       <w:r>
         <w:rPr>
           <w:rFonts w:ascii="CMR10" w:hAnsi="CMR10"/>
@@ -1565,6 +1753,7 @@
         </w:rPr>
         <w:t xml:space="preserve">R: A técnica </w:t>
       </w:r>
+      <w:proofErr w:type="spellStart"/>
       <w:r>
         <w:rPr>
           <w:rFonts w:cstheme="minorHAnsi"/>
@@ -1572,8 +1761,40 @@
           <w:sz w:val="20"/>
           <w:szCs w:val="20"/>
         </w:rPr>
-        <w:t>Encrypt-then –Authenticate</w:t>
-      </w:r>
+        <w:t>Encrypt-then</w:t>
+      </w:r>
+      <w:proofErr w:type="spellEnd"/>
+      <w:r>
+        <w:rPr>
+          <w:rFonts w:cstheme="minorHAnsi"/>
+          <w:i/>
+          <w:sz w:val="20"/>
+          <w:szCs w:val="20"/>
+        </w:rPr>
+        <w:t xml:space="preserve"> </w:t>
+      </w:r>
+      <w:proofErr w:type="spellStart"/>
+      <w:r>
+        <w:rPr>
+          <w:rFonts w:cstheme="minorHAnsi"/>
+          <w:i/>
+          <w:sz w:val="20"/>
+          <w:szCs w:val="20"/>
+        </w:rPr>
+        <w:t>–</w:t>
+      </w:r>
+      <w:proofErr w:type="gramStart"/>
+      <w:r>
+        <w:rPr>
+          <w:rFonts w:cstheme="minorHAnsi"/>
+          <w:i/>
+          <w:sz w:val="20"/>
+          <w:szCs w:val="20"/>
+        </w:rPr>
+        <w:t>Authenticate</w:t>
+      </w:r>
+      <w:proofErr w:type="spellEnd"/>
+      <w:proofErr w:type="gramEnd"/>
       <w:r>
         <w:rPr>
           <w:rFonts w:cstheme="minorHAnsi"/>
@@ -1582,6 +1803,7 @@
         </w:rPr>
         <w:t xml:space="preserve"> (</w:t>
       </w:r>
+      <w:proofErr w:type="spellStart"/>
       <w:r>
         <w:rPr>
           <w:rFonts w:cstheme="minorHAnsi"/>
@@ -1590,13 +1812,32 @@
         </w:rPr>
         <w:t>EtA</w:t>
       </w:r>
+      <w:proofErr w:type="spellEnd"/>
       <w:r>
         <w:rPr>
           <w:rFonts w:cstheme="minorHAnsi"/>
           <w:sz w:val="20"/>
           <w:szCs w:val="20"/>
         </w:rPr>
-        <w:t>) é imune ao ataque de Vaudenay.</w:t>
+        <w:t xml:space="preserve">) é imune ao ataque de </w:t>
+      </w:r>
+      <w:proofErr w:type="spellStart"/>
+      <w:r>
+        <w:rPr>
+          <w:rFonts w:cstheme="minorHAnsi"/>
+          <w:sz w:val="20"/>
+          <w:szCs w:val="20"/>
+        </w:rPr>
+        <w:t>Vaudenay</w:t>
+      </w:r>
+      <w:proofErr w:type="spellEnd"/>
+      <w:r>
+        <w:rPr>
+          <w:rFonts w:cstheme="minorHAnsi"/>
+          <w:sz w:val="20"/>
+          <w:szCs w:val="20"/>
+        </w:rPr>
+        <w:t>.</w:t>
       </w:r>
     </w:p>
     <w:p>
@@ -1810,6 +2051,7 @@
         </w:rPr>
         <w:t xml:space="preserve">No contexto das infra-estruturas de chave pública, apresente uma técnica para proteger as </w:t>
       </w:r>
+      <w:proofErr w:type="spellStart"/>
       <w:r>
         <w:rPr>
           <w:rFonts w:ascii="CMTI10" w:hAnsi="CMTI10"/>
@@ -1819,7 +2061,19 @@
           <w:sz w:val="18"/>
           <w:szCs w:val="18"/>
         </w:rPr>
-        <w:t xml:space="preserve">end-entities </w:t>
+        <w:t>end-entities</w:t>
+      </w:r>
+      <w:proofErr w:type="spellEnd"/>
+      <w:r>
+        <w:rPr>
+          <w:rFonts w:ascii="CMTI10" w:hAnsi="CMTI10"/>
+          <w:i/>
+          <w:iCs/>
+          <w:color w:val="000000"/>
+          <w:sz w:val="18"/>
+          <w:szCs w:val="18"/>
+        </w:rPr>
+        <w:t xml:space="preserve"> </w:t>
       </w:r>
       <w:r>
         <w:rPr>
@@ -1878,7 +2132,78 @@
           <w:sz w:val="18"/>
           <w:szCs w:val="18"/>
         </w:rPr>
-        <w:t>Usando as CRL(certificate revocation list) e possível obter a lista de certificados inválidos, podendo assim recusar a autoridade de um certificado gerado com base num ataque</w:t>
+        <w:t xml:space="preserve">Usando as </w:t>
+      </w:r>
+      <w:proofErr w:type="gramStart"/>
+      <w:r>
+        <w:rPr>
+          <w:rFonts w:ascii="CMR10" w:hAnsi="CMR10"/>
+          <w:color w:val="000000"/>
+          <w:sz w:val="18"/>
+          <w:szCs w:val="18"/>
+        </w:rPr>
+        <w:t>CRL(</w:t>
+      </w:r>
+      <w:proofErr w:type="spellStart"/>
+      <w:r>
+        <w:rPr>
+          <w:rFonts w:ascii="CMR10" w:hAnsi="CMR10"/>
+          <w:color w:val="000000"/>
+          <w:sz w:val="18"/>
+          <w:szCs w:val="18"/>
+        </w:rPr>
+        <w:t>certificate</w:t>
+      </w:r>
+      <w:proofErr w:type="spellEnd"/>
+      <w:proofErr w:type="gramEnd"/>
+      <w:r>
+        <w:rPr>
+          <w:rFonts w:ascii="CMR10" w:hAnsi="CMR10"/>
+          <w:color w:val="000000"/>
+          <w:sz w:val="18"/>
+          <w:szCs w:val="18"/>
+        </w:rPr>
+        <w:t xml:space="preserve"> </w:t>
+      </w:r>
+      <w:proofErr w:type="spellStart"/>
+      <w:r>
+        <w:rPr>
+          <w:rFonts w:ascii="CMR10" w:hAnsi="CMR10"/>
+          <w:color w:val="000000"/>
+          <w:sz w:val="18"/>
+          <w:szCs w:val="18"/>
+        </w:rPr>
+        <w:t>revocation</w:t>
+      </w:r>
+      <w:proofErr w:type="spellEnd"/>
+      <w:r>
+        <w:rPr>
+          <w:rFonts w:ascii="CMR10" w:hAnsi="CMR10"/>
+          <w:color w:val="000000"/>
+          <w:sz w:val="18"/>
+          <w:szCs w:val="18"/>
+        </w:rPr>
+        <w:t xml:space="preserve"> </w:t>
+      </w:r>
+      <w:proofErr w:type="spellStart"/>
+      <w:r>
+        <w:rPr>
+          <w:rFonts w:ascii="CMR10" w:hAnsi="CMR10"/>
+          <w:color w:val="000000"/>
+          <w:sz w:val="18"/>
+          <w:szCs w:val="18"/>
+        </w:rPr>
+        <w:t>list</w:t>
+      </w:r>
+      <w:proofErr w:type="spellEnd"/>
+      <w:r>
+        <w:rPr>
+          <w:rFonts w:ascii="CMR10" w:hAnsi="CMR10"/>
+          <w:color w:val="000000"/>
+          <w:sz w:val="18"/>
+          <w:szCs w:val="18"/>
+        </w:rPr>
+        <w:t>) e possível obter a lista de certificados inválidos, podendo assim recusar a autoridade de um certificado gerado com base num ataque</w:t>
       </w:r>
       <w:r>
         <w:rPr>
@@ -2030,6 +2355,7 @@
         </w:rPr>
         <w:t xml:space="preserve">5.2. Quais as consequências se uma aplicação consumidora de certificados ignorar a extensão </w:t>
       </w:r>
+      <w:proofErr w:type="spellStart"/>
       <w:r>
         <w:rPr>
           <w:rFonts w:ascii="CMTI10" w:hAnsi="CMTI10"/>
@@ -2039,8 +2365,33 @@
           <w:sz w:val="18"/>
           <w:szCs w:val="18"/>
         </w:rPr>
-        <w:t>basic constraints</w:t>
-      </w:r>
+        <w:t>basic</w:t>
+      </w:r>
+      <w:proofErr w:type="spellEnd"/>
+      <w:r>
+        <w:rPr>
+          <w:rFonts w:ascii="CMTI10" w:hAnsi="CMTI10"/>
+          <w:i/>
+          <w:iCs/>
+          <w:color w:val="000000"/>
+          <w:sz w:val="18"/>
+          <w:szCs w:val="18"/>
+        </w:rPr>
+        <w:t xml:space="preserve"> </w:t>
+      </w:r>
+      <w:proofErr w:type="spellStart"/>
+      <w:r>
+        <w:rPr>
+          <w:rFonts w:ascii="CMTI10" w:hAnsi="CMTI10"/>
+          <w:i/>
+          <w:iCs/>
+          <w:color w:val="000000"/>
+          <w:sz w:val="18"/>
+          <w:szCs w:val="18"/>
+        </w:rPr>
+        <w:t>constraints</w:t>
+      </w:r>
+      <w:proofErr w:type="spellEnd"/>
       <w:r>
         <w:rPr>
           <w:rFonts w:ascii="CMR10" w:hAnsi="CMR10"/>
@@ -2091,7 +2442,47 @@
           <w:sz w:val="18"/>
           <w:szCs w:val="18"/>
         </w:rPr>
-        <w:t xml:space="preserve">A extensão basic constraint é utilizada para definir o tipo de certificado. Ignorar esse campo implicaria que podemos estar a reconhecer erradamente a autoridade de um certificado para realizar determinadas acções. Por exemplo, </w:t>
+        <w:t xml:space="preserve">A extensão </w:t>
+      </w:r>
+      <w:proofErr w:type="spellStart"/>
+      <w:r>
+        <w:rPr>
+          <w:rFonts w:ascii="CMR10" w:hAnsi="CMR10"/>
+          <w:color w:val="000000"/>
+          <w:sz w:val="18"/>
+          <w:szCs w:val="18"/>
+        </w:rPr>
+        <w:t>basic</w:t>
+      </w:r>
+      <w:proofErr w:type="spellEnd"/>
+      <w:r>
+        <w:rPr>
+          <w:rFonts w:ascii="CMR10" w:hAnsi="CMR10"/>
+          <w:color w:val="000000"/>
+          <w:sz w:val="18"/>
+          <w:szCs w:val="18"/>
+        </w:rPr>
+        <w:t xml:space="preserve"> </w:t>
+      </w:r>
+      <w:proofErr w:type="spellStart"/>
+      <w:r>
+        <w:rPr>
+          <w:rFonts w:ascii="CMR10" w:hAnsi="CMR10"/>
+          <w:color w:val="000000"/>
+          <w:sz w:val="18"/>
+          <w:szCs w:val="18"/>
+        </w:rPr>
+        <w:t>constraint</w:t>
+      </w:r>
+      <w:proofErr w:type="spellEnd"/>
+      <w:r>
+        <w:rPr>
+          <w:rFonts w:ascii="CMR10" w:hAnsi="CMR10"/>
+          <w:color w:val="000000"/>
+          <w:sz w:val="18"/>
+          <w:szCs w:val="18"/>
+        </w:rPr>
+        <w:t xml:space="preserve"> é utilizada para definir o tipo de certificado. Ignorar esse campo implicaria que podemos estar a reconhecer erradamente a autoridade de um certificado para realizar determinadas acções. Por exemplo, </w:t>
       </w:r>
       <w:r>
         <w:rPr>
@@ -2109,7 +2500,27 @@
           <w:sz w:val="18"/>
           <w:szCs w:val="18"/>
         </w:rPr>
-        <w:t xml:space="preserve"> utilizar um certificado destinado a ser end-entity como um certificado de autoridade intermédio.</w:t>
+        <w:t xml:space="preserve"> utilizar um certificado destinado a ser </w:t>
+      </w:r>
+      <w:proofErr w:type="spellStart"/>
+      <w:r>
+        <w:rPr>
+          <w:rFonts w:ascii="CMR10" w:hAnsi="CMR10"/>
+          <w:color w:val="000000"/>
+          <w:sz w:val="18"/>
+          <w:szCs w:val="18"/>
+        </w:rPr>
+        <w:t>end-entity</w:t>
+      </w:r>
+      <w:proofErr w:type="spellEnd"/>
+      <w:r>
+        <w:rPr>
+          <w:rFonts w:ascii="CMR10" w:hAnsi="CMR10"/>
+          <w:color w:val="000000"/>
+          <w:sz w:val="18"/>
+          <w:szCs w:val="18"/>
+        </w:rPr>
+        <w:t xml:space="preserve"> como um certificado de autoridade intermédio.</w:t>
       </w:r>
     </w:p>
     <w:p>
@@ -2173,7 +2584,25 @@
           <w:sz w:val="20"/>
           <w:szCs w:val="20"/>
         </w:rPr>
-        <w:t>nas presente num ficheiro pfx à</w:t>
+        <w:t xml:space="preserve">nas presente num ficheiro </w:t>
+      </w:r>
+      <w:proofErr w:type="spellStart"/>
+      <w:r>
+        <w:rPr>
+          <w:rFonts w:cstheme="minorHAnsi"/>
+          <w:sz w:val="20"/>
+          <w:szCs w:val="20"/>
+        </w:rPr>
+        <w:t>pfx</w:t>
+      </w:r>
+      <w:proofErr w:type="spellEnd"/>
+      <w:r>
+        <w:rPr>
+          <w:rFonts w:cstheme="minorHAnsi"/>
+          <w:sz w:val="20"/>
+          <w:szCs w:val="20"/>
+        </w:rPr>
+        <w:t xml:space="preserve"> à</w:t>
       </w:r>
       <w:r>
         <w:rPr>
@@ -2225,6 +2654,7 @@
         </w:rPr>
         <w:t xml:space="preserve">h </w:t>
       </w:r>
+      <w:proofErr w:type="gramStart"/>
       <w:r>
         <w:rPr>
           <w:rFonts w:ascii="CMMI7" w:hAnsi="CMMI7"/>
@@ -2236,6 +2666,7 @@
         </w:rPr>
         <w:t xml:space="preserve">k </w:t>
       </w:r>
+      <w:proofErr w:type="gramEnd"/>
       <w:r>
         <w:rPr>
           <w:rFonts w:ascii="CMR10" w:hAnsi="CMR10"/>
@@ -2402,6 +2833,7 @@
         </w:rPr>
         <w:t xml:space="preserve">a função de </w:t>
       </w:r>
+      <w:proofErr w:type="spellStart"/>
       <w:r>
         <w:rPr>
           <w:rFonts w:ascii="CMTI10" w:hAnsi="CMTI10"/>
@@ -2411,7 +2843,19 @@
           <w:sz w:val="18"/>
           <w:szCs w:val="18"/>
         </w:rPr>
-        <w:t xml:space="preserve">hash </w:t>
+        <w:t>hash</w:t>
+      </w:r>
+      <w:proofErr w:type="spellEnd"/>
+      <w:r>
+        <w:rPr>
+          <w:rFonts w:ascii="CMTI10" w:hAnsi="CMTI10"/>
+          <w:i/>
+          <w:iCs/>
+          <w:color w:val="000000"/>
+          <w:sz w:val="18"/>
+          <w:szCs w:val="18"/>
+        </w:rPr>
+        <w:t xml:space="preserve"> </w:t>
       </w:r>
       <w:r>
         <w:rPr>
@@ -2433,6 +2877,7 @@
         </w:rPr>
         <w:t xml:space="preserve">h </w:t>
       </w:r>
+      <w:proofErr w:type="gramStart"/>
       <w:r>
         <w:rPr>
           <w:rFonts w:ascii="CMMI7" w:hAnsi="CMMI7"/>
@@ -2464,6 +2909,7 @@
         </w:rPr>
         <w:t>x</w:t>
       </w:r>
+      <w:proofErr w:type="gramEnd"/>
       <w:r>
         <w:rPr>
           <w:rFonts w:ascii="CMR10" w:hAnsi="CMR10"/>
@@ -2502,7 +2948,31 @@
           <w:sz w:val="18"/>
           <w:szCs w:val="18"/>
         </w:rPr>
-        <w:t xml:space="preserve">. . . y </w:t>
+        <w:t xml:space="preserve">. . . </w:t>
+      </w:r>
+      <w:proofErr w:type="gramStart"/>
+      <w:r>
+        <w:rPr>
+          <w:rFonts w:ascii="CMMI10" w:hAnsi="CMMI10"/>
+          <w:i/>
+          <w:iCs/>
+          <w:color w:val="000000"/>
+          <w:sz w:val="18"/>
+          <w:szCs w:val="18"/>
+        </w:rPr>
+        <w:t>y</w:t>
+      </w:r>
+      <w:proofErr w:type="gramEnd"/>
+      <w:r>
+        <w:rPr>
+          <w:rFonts w:ascii="CMMI10" w:hAnsi="CMMI10"/>
+          <w:i/>
+          <w:iCs/>
+          <w:color w:val="000000"/>
+          <w:sz w:val="18"/>
+          <w:szCs w:val="18"/>
+        </w:rPr>
+        <w:t xml:space="preserve"> </w:t>
       </w:r>
       <w:r>
         <w:rPr>
@@ -2562,7 +3032,31 @@
           <w:sz w:val="18"/>
           <w:szCs w:val="18"/>
         </w:rPr>
-        <w:t xml:space="preserve">. . . y </w:t>
+        <w:t xml:space="preserve">. . . </w:t>
+      </w:r>
+      <w:proofErr w:type="gramStart"/>
+      <w:r>
+        <w:rPr>
+          <w:rFonts w:ascii="CMMI10" w:hAnsi="CMMI10"/>
+          <w:i/>
+          <w:iCs/>
+          <w:color w:val="000000"/>
+          <w:sz w:val="18"/>
+          <w:szCs w:val="18"/>
+        </w:rPr>
+        <w:t>y</w:t>
+      </w:r>
+      <w:proofErr w:type="gramEnd"/>
+      <w:r>
+        <w:rPr>
+          <w:rFonts w:ascii="CMMI10" w:hAnsi="CMMI10"/>
+          <w:i/>
+          <w:iCs/>
+          <w:color w:val="000000"/>
+          <w:sz w:val="18"/>
+          <w:szCs w:val="18"/>
+        </w:rPr>
+        <w:t xml:space="preserve"> </w:t>
       </w:r>
       <w:r>
         <w:rPr>
@@ -2690,6 +3184,7 @@
         </w:rPr>
         <w:t xml:space="preserve">os programas Java definidos nos ficheiros </w:t>
       </w:r>
+      <w:proofErr w:type="spellStart"/>
       <w:r>
         <w:rPr>
           <w:rFonts w:ascii="CMTT10" w:hAnsi="CMTT10"/>
@@ -2697,7 +3192,17 @@
           <w:sz w:val="18"/>
           <w:szCs w:val="18"/>
         </w:rPr>
-        <w:t xml:space="preserve">BadApp.java </w:t>
+        <w:t>BadApp.java</w:t>
+      </w:r>
+      <w:proofErr w:type="spellEnd"/>
+      <w:r>
+        <w:rPr>
+          <w:rFonts w:ascii="CMTT10" w:hAnsi="CMTT10"/>
+          <w:color w:val="000000"/>
+          <w:sz w:val="18"/>
+          <w:szCs w:val="18"/>
+        </w:rPr>
+        <w:t xml:space="preserve"> </w:t>
       </w:r>
       <w:r>
         <w:rPr>
@@ -2708,6 +3213,7 @@
         </w:rPr>
         <w:t xml:space="preserve">e </w:t>
       </w:r>
+      <w:proofErr w:type="spellStart"/>
       <w:r>
         <w:rPr>
           <w:rFonts w:ascii="CMTT10" w:hAnsi="CMTT10"/>
@@ -2715,7 +3221,17 @@
           <w:sz w:val="18"/>
           <w:szCs w:val="18"/>
         </w:rPr>
-        <w:t xml:space="preserve">GoodApp.java </w:t>
+        <w:t>GoodApp.java</w:t>
+      </w:r>
+      <w:proofErr w:type="spellEnd"/>
+      <w:r>
+        <w:rPr>
+          <w:rFonts w:ascii="CMTT10" w:hAnsi="CMTT10"/>
+          <w:color w:val="000000"/>
+          <w:sz w:val="18"/>
+          <w:szCs w:val="18"/>
+        </w:rPr>
+        <w:t xml:space="preserve"> </w:t>
       </w:r>
       <w:r>
         <w:rPr>
@@ -2897,6 +3413,7 @@
         </w:rPr>
         <w:t xml:space="preserve">h </w:t>
       </w:r>
+      <w:proofErr w:type="gramStart"/>
       <w:r>
         <w:rPr>
           <w:rFonts w:ascii="CMMI7" w:hAnsi="CMMI7"/>
@@ -2926,7 +3443,19 @@
           <w:sz w:val="18"/>
           <w:szCs w:val="18"/>
         </w:rPr>
-        <w:t xml:space="preserve">m </w:t>
+        <w:t>m</w:t>
+      </w:r>
+      <w:proofErr w:type="gramEnd"/>
+      <w:r>
+        <w:rPr>
+          <w:rFonts w:ascii="CMMI10" w:hAnsi="CMMI10"/>
+          <w:i/>
+          <w:iCs/>
+          <w:color w:val="000000"/>
+          <w:sz w:val="18"/>
+          <w:szCs w:val="18"/>
+        </w:rPr>
+        <w:t xml:space="preserve"> </w:t>
       </w:r>
       <w:r>
         <w:rPr>
@@ -3127,6 +3656,7 @@
         </w:rPr>
         <w:t xml:space="preserve">h </w:t>
       </w:r>
+      <w:proofErr w:type="gramStart"/>
       <w:r>
         <w:rPr>
           <w:rFonts w:ascii="CMMI7" w:hAnsi="CMMI7"/>
@@ -3156,7 +3686,19 @@
           <w:sz w:val="18"/>
           <w:szCs w:val="18"/>
         </w:rPr>
-        <w:t xml:space="preserve">m </w:t>
+        <w:t>m</w:t>
+      </w:r>
+      <w:proofErr w:type="gramEnd"/>
+      <w:r>
+        <w:rPr>
+          <w:rFonts w:ascii="CMMI10" w:hAnsi="CMMI10"/>
+          <w:i/>
+          <w:iCs/>
+          <w:color w:val="000000"/>
+          <w:sz w:val="18"/>
+          <w:szCs w:val="18"/>
+        </w:rPr>
+        <w:t xml:space="preserve"> </w:t>
       </w:r>
       <w:r>
         <w:rPr>
@@ -3520,6 +4062,7 @@
         </w:rPr>
         <w:t xml:space="preserve">h </w:t>
       </w:r>
+      <w:proofErr w:type="gramStart"/>
       <w:r>
         <w:rPr>
           <w:rFonts w:ascii="CMMI7" w:hAnsi="CMMI7"/>
@@ -3549,7 +4092,19 @@
           <w:sz w:val="18"/>
           <w:szCs w:val="18"/>
         </w:rPr>
-        <w:t xml:space="preserve">m </w:t>
+        <w:t>m</w:t>
+      </w:r>
+      <w:proofErr w:type="gramEnd"/>
+      <w:r>
+        <w:rPr>
+          <w:rFonts w:ascii="CMMI10" w:hAnsi="CMMI10"/>
+          <w:i/>
+          <w:iCs/>
+          <w:color w:val="000000"/>
+          <w:sz w:val="18"/>
+          <w:szCs w:val="18"/>
+        </w:rPr>
+        <w:t xml:space="preserve"> </w:t>
       </w:r>
       <w:r>
         <w:rPr>
@@ -3974,7 +4529,7 @@
       <w:pPr>
         <w:pStyle w:val="ListParagraph"/>
         <w:rPr>
-          <w:rFonts w:ascii="CMR10" w:hAnsi="CMR10" w:hint="eastAsia"/>
+          <w:rFonts w:ascii="CMR10" w:hAnsi="CMR10"/>
           <w:color w:val="000000"/>
           <w:sz w:val="18"/>
           <w:szCs w:val="18"/>
@@ -4020,7 +4575,31 @@
           <w:sz w:val="18"/>
           <w:szCs w:val="18"/>
         </w:rPr>
-        <w:t xml:space="preserve">JSON Web Token </w:t>
+        <w:t xml:space="preserve">JSON Web </w:t>
+      </w:r>
+      <w:proofErr w:type="spellStart"/>
+      <w:r>
+        <w:rPr>
+          <w:rFonts w:ascii="CMTI10" w:hAnsi="CMTI10"/>
+          <w:i/>
+          <w:iCs/>
+          <w:color w:val="000000"/>
+          <w:sz w:val="18"/>
+          <w:szCs w:val="18"/>
+        </w:rPr>
+        <w:t>Token</w:t>
+      </w:r>
+      <w:proofErr w:type="spellEnd"/>
+      <w:r>
+        <w:rPr>
+          <w:rFonts w:ascii="CMTI10" w:hAnsi="CMTI10"/>
+          <w:i/>
+          <w:iCs/>
+          <w:color w:val="000000"/>
+          <w:sz w:val="18"/>
+          <w:szCs w:val="18"/>
+        </w:rPr>
+        <w:t xml:space="preserve"> </w:t>
       </w:r>
       <w:r>
         <w:rPr>
@@ -4050,7 +4629,31 @@
           <w:sz w:val="18"/>
           <w:szCs w:val="18"/>
         </w:rPr>
-        <w:t xml:space="preserve">JSON Web Signature </w:t>
+        <w:t xml:space="preserve">JSON Web </w:t>
+      </w:r>
+      <w:proofErr w:type="spellStart"/>
+      <w:r>
+        <w:rPr>
+          <w:rFonts w:ascii="CMTI10" w:hAnsi="CMTI10"/>
+          <w:i/>
+          <w:iCs/>
+          <w:color w:val="000000"/>
+          <w:sz w:val="18"/>
+          <w:szCs w:val="18"/>
+        </w:rPr>
+        <w:t>Signature</w:t>
+      </w:r>
+      <w:proofErr w:type="spellEnd"/>
+      <w:r>
+        <w:rPr>
+          <w:rFonts w:ascii="CMTI10" w:hAnsi="CMTI10"/>
+          <w:i/>
+          <w:iCs/>
+          <w:color w:val="000000"/>
+          <w:sz w:val="18"/>
+          <w:szCs w:val="18"/>
+        </w:rPr>
+        <w:t xml:space="preserve"> </w:t>
       </w:r>
       <w:r>
         <w:rPr>
@@ -4299,7 +4902,7 @@
                   <w:b/>
                   <w:noProof/>
                 </w:rPr>
-                <w:t>2</w:t>
+                <w:t>4</w:t>
               </w:r>
               <w:r>
                 <w:rPr>
@@ -4459,7 +5062,14 @@
               <w:rFonts w:ascii="Arial" w:hAnsi="Arial" w:cs="Arial"/>
               <w:color w:val="A6A6A6" w:themeColor="background1" w:themeShade="A6"/>
             </w:rPr>
-            <w:t>Semestre de Verão</w:t>
+            <w:t xml:space="preserve">Semestre de </w:t>
+          </w:r>
+          <w:r>
+            <w:rPr>
+              <w:rFonts w:ascii="Arial" w:hAnsi="Arial" w:cs="Arial"/>
+              <w:color w:val="A6A6A6" w:themeColor="background1" w:themeShade="A6"/>
+            </w:rPr>
+            <w:t>Inverno</w:t>
           </w:r>
         </w:p>
       </w:tc>
@@ -8547,7 +9157,7 @@
 </file>
 
 <file path=customXml/itemProps1.xml><?xml version="1.0" encoding="utf-8"?>
-<ds:datastoreItem xmlns:ds="http://schemas.openxmlformats.org/officeDocument/2006/customXml" ds:itemID="{374D2AD0-C8AF-4981-B9DB-62B92C4D35B3}">
+<ds:datastoreItem xmlns:ds="http://schemas.openxmlformats.org/officeDocument/2006/customXml" ds:itemID="{59D93DBD-1096-4C04-80C8-7BEB88D0A7FD}">
   <ds:schemaRefs>
     <ds:schemaRef ds:uri="http://schemas.openxmlformats.org/officeDocument/2006/bibliography"/>
   </ds:schemaRefs>

</xml_diff>